<commit_message>
DONEEEEE OMFGGGGG I ONLY USED 1 SLIP DAY
</commit_message>
<xml_diff>
--- a/HW CS 4820/HW5/q1_HW5.docx
+++ b/HW CS 4820/HW5/q1_HW5.docx
@@ -2348,6 +2348,1319 @@
           <w:numId w:val="1"/>
         </w:numPr>
       </w:pPr>
+    </w:p>
+    <w:p>
+      <w:pPr>
+        <w:pStyle w:val="ListParagraph"/>
+      </w:pPr>
+      <m:oMathPara>
+        <m:oMath>
+          <m:f>
+            <m:fPr>
+              <m:ctrlPr>
+                <w:rPr>
+                  <w:rFonts w:ascii="Cambria Math" w:hAnsi="Cambria Math"/>
+                  <w:i/>
+                </w:rPr>
+              </m:ctrlPr>
+            </m:fPr>
+            <m:num>
+              <m:sSup>
+                <m:sSupPr>
+                  <m:ctrlPr>
+                    <w:rPr>
+                      <w:rFonts w:ascii="Cambria Math" w:hAnsi="Cambria Math"/>
+                      <w:i/>
+                    </w:rPr>
+                  </m:ctrlPr>
+                </m:sSupPr>
+                <m:e>
+                  <m:r>
+                    <w:rPr>
+                      <w:rFonts w:ascii="Cambria Math" w:hAnsi="Cambria Math"/>
+                    </w:rPr>
+                    <m:t>2</m:t>
+                  </m:r>
+                </m:e>
+                <m:sup>
+                  <m:r>
+                    <w:rPr>
+                      <w:rFonts w:ascii="Cambria Math" w:hAnsi="Cambria Math"/>
+                    </w:rPr>
+                    <m:t>k</m:t>
+                  </m:r>
+                </m:sup>
+              </m:sSup>
+            </m:num>
+            <m:den>
+              <m:sSup>
+                <m:sSupPr>
+                  <m:ctrlPr>
+                    <w:rPr>
+                      <w:rFonts w:ascii="Cambria Math" w:hAnsi="Cambria Math"/>
+                      <w:i/>
+                    </w:rPr>
+                  </m:ctrlPr>
+                </m:sSupPr>
+                <m:e>
+                  <m:r>
+                    <w:rPr>
+                      <w:rFonts w:ascii="Cambria Math" w:hAnsi="Cambria Math"/>
+                    </w:rPr>
+                    <m:t>2</m:t>
+                  </m:r>
+                </m:e>
+                <m:sup>
+                  <m:r>
+                    <w:rPr>
+                      <w:rFonts w:ascii="Cambria Math" w:hAnsi="Cambria Math"/>
+                    </w:rPr>
+                    <m:t>k</m:t>
+                  </m:r>
+                </m:sup>
+              </m:sSup>
+              <m:r>
+                <w:rPr>
+                  <w:rFonts w:ascii="Cambria Math" w:hAnsi="Cambria Math"/>
+                </w:rPr>
+                <m:t>+</m:t>
+              </m:r>
+              <m:func>
+                <m:funcPr>
+                  <m:ctrlPr>
+                    <w:rPr>
+                      <w:rFonts w:ascii="Cambria Math" w:hAnsi="Cambria Math"/>
+                      <w:i/>
+                    </w:rPr>
+                  </m:ctrlPr>
+                </m:funcPr>
+                <m:fName>
+                  <m:r>
+                    <m:rPr>
+                      <m:sty m:val="p"/>
+                    </m:rPr>
+                    <w:rPr>
+                      <w:rFonts w:ascii="Cambria Math" w:hAnsi="Cambria Math"/>
+                    </w:rPr>
+                    <m:t>log</m:t>
+                  </m:r>
+                </m:fName>
+                <m:e>
+                  <m:r>
+                    <w:rPr>
+                      <w:rFonts w:ascii="Cambria Math" w:hAnsi="Cambria Math"/>
+                    </w:rPr>
+                    <m:t>P</m:t>
+                  </m:r>
+                </m:e>
+              </m:func>
+            </m:den>
+          </m:f>
+          <m:r>
+            <w:rPr>
+              <w:rFonts w:ascii="Cambria Math" w:hAnsi="Cambria Math"/>
+            </w:rPr>
+            <m:t>≥0.99</m:t>
+          </m:r>
+        </m:oMath>
+      </m:oMathPara>
+    </w:p>
+    <w:p>
+      <w:pPr>
+        <w:pStyle w:val="ListParagraph"/>
+      </w:pPr>
+      <w:r>
+        <w:t>But make it an equal sign for now</w:t>
+      </w:r>
+      <w:r>
+        <w:t xml:space="preserve"> </w:t>
+      </w:r>
+    </w:p>
+    <w:p>
+      <w:pPr>
+        <w:pStyle w:val="ListParagraph"/>
+      </w:pPr>
+      <m:oMathPara>
+        <m:oMath>
+          <m:f>
+            <m:fPr>
+              <m:ctrlPr>
+                <w:rPr>
+                  <w:rFonts w:ascii="Cambria Math" w:hAnsi="Cambria Math"/>
+                  <w:i/>
+                </w:rPr>
+              </m:ctrlPr>
+            </m:fPr>
+            <m:num>
+              <m:sSup>
+                <m:sSupPr>
+                  <m:ctrlPr>
+                    <w:rPr>
+                      <w:rFonts w:ascii="Cambria Math" w:hAnsi="Cambria Math"/>
+                      <w:i/>
+                    </w:rPr>
+                  </m:ctrlPr>
+                </m:sSupPr>
+                <m:e>
+                  <m:r>
+                    <w:rPr>
+                      <w:rFonts w:ascii="Cambria Math" w:hAnsi="Cambria Math"/>
+                    </w:rPr>
+                    <m:t>2</m:t>
+                  </m:r>
+                </m:e>
+                <m:sup>
+                  <m:r>
+                    <w:rPr>
+                      <w:rFonts w:ascii="Cambria Math" w:hAnsi="Cambria Math"/>
+                    </w:rPr>
+                    <m:t>k</m:t>
+                  </m:r>
+                </m:sup>
+              </m:sSup>
+            </m:num>
+            <m:den>
+              <m:sSup>
+                <m:sSupPr>
+                  <m:ctrlPr>
+                    <w:rPr>
+                      <w:rFonts w:ascii="Cambria Math" w:hAnsi="Cambria Math"/>
+                      <w:i/>
+                    </w:rPr>
+                  </m:ctrlPr>
+                </m:sSupPr>
+                <m:e>
+                  <m:r>
+                    <w:rPr>
+                      <w:rFonts w:ascii="Cambria Math" w:hAnsi="Cambria Math"/>
+                    </w:rPr>
+                    <m:t>2</m:t>
+                  </m:r>
+                </m:e>
+                <m:sup>
+                  <m:r>
+                    <w:rPr>
+                      <w:rFonts w:ascii="Cambria Math" w:hAnsi="Cambria Math"/>
+                    </w:rPr>
+                    <m:t>k</m:t>
+                  </m:r>
+                </m:sup>
+              </m:sSup>
+              <m:r>
+                <w:rPr>
+                  <w:rFonts w:ascii="Cambria Math" w:hAnsi="Cambria Math"/>
+                </w:rPr>
+                <m:t>+</m:t>
+              </m:r>
+              <m:func>
+                <m:funcPr>
+                  <m:ctrlPr>
+                    <w:rPr>
+                      <w:rFonts w:ascii="Cambria Math" w:hAnsi="Cambria Math"/>
+                      <w:i/>
+                    </w:rPr>
+                  </m:ctrlPr>
+                </m:funcPr>
+                <m:fName>
+                  <m:r>
+                    <m:rPr>
+                      <m:sty m:val="p"/>
+                    </m:rPr>
+                    <w:rPr>
+                      <w:rFonts w:ascii="Cambria Math" w:hAnsi="Cambria Math"/>
+                    </w:rPr>
+                    <m:t>log</m:t>
+                  </m:r>
+                </m:fName>
+                <m:e>
+                  <m:r>
+                    <w:rPr>
+                      <w:rFonts w:ascii="Cambria Math" w:hAnsi="Cambria Math"/>
+                    </w:rPr>
+                    <m:t>P</m:t>
+                  </m:r>
+                </m:e>
+              </m:func>
+            </m:den>
+          </m:f>
+          <m:r>
+            <w:rPr>
+              <w:rFonts w:ascii="Cambria Math" w:hAnsi="Cambria Math"/>
+            </w:rPr>
+            <m:t>=</m:t>
+          </m:r>
+          <m:r>
+            <w:rPr>
+              <w:rFonts w:ascii="Cambria Math" w:hAnsi="Cambria Math"/>
+            </w:rPr>
+            <m:t>0.99</m:t>
+          </m:r>
+        </m:oMath>
+      </m:oMathPara>
+    </w:p>
+    <w:p>
+      <w:pPr>
+        <w:pStyle w:val="ListParagraph"/>
+      </w:pPr>
+      <m:oMathPara>
+        <m:oMath>
+          <m:r>
+            <w:rPr>
+              <w:rFonts w:ascii="Cambria Math" w:hAnsi="Cambria Math"/>
+            </w:rPr>
+            <m:t>0.99</m:t>
+          </m:r>
+          <m:d>
+            <m:dPr>
+              <m:ctrlPr>
+                <w:rPr>
+                  <w:rFonts w:ascii="Cambria Math" w:hAnsi="Cambria Math"/>
+                  <w:i/>
+                </w:rPr>
+              </m:ctrlPr>
+            </m:dPr>
+            <m:e>
+              <m:sSup>
+                <m:sSupPr>
+                  <m:ctrlPr>
+                    <w:rPr>
+                      <w:rFonts w:ascii="Cambria Math" w:hAnsi="Cambria Math"/>
+                      <w:i/>
+                    </w:rPr>
+                  </m:ctrlPr>
+                </m:sSupPr>
+                <m:e>
+                  <m:r>
+                    <w:rPr>
+                      <w:rFonts w:ascii="Cambria Math" w:hAnsi="Cambria Math"/>
+                    </w:rPr>
+                    <m:t>2</m:t>
+                  </m:r>
+                </m:e>
+                <m:sup>
+                  <m:r>
+                    <w:rPr>
+                      <w:rFonts w:ascii="Cambria Math" w:hAnsi="Cambria Math"/>
+                    </w:rPr>
+                    <m:t>k</m:t>
+                  </m:r>
+                </m:sup>
+              </m:sSup>
+              <m:r>
+                <w:rPr>
+                  <w:rFonts w:ascii="Cambria Math" w:hAnsi="Cambria Math"/>
+                </w:rPr>
+                <m:t>+</m:t>
+              </m:r>
+              <m:func>
+                <m:funcPr>
+                  <m:ctrlPr>
+                    <w:rPr>
+                      <w:rFonts w:ascii="Cambria Math" w:hAnsi="Cambria Math"/>
+                      <w:i/>
+                    </w:rPr>
+                  </m:ctrlPr>
+                </m:funcPr>
+                <m:fName>
+                  <m:r>
+                    <m:rPr>
+                      <m:sty m:val="p"/>
+                    </m:rPr>
+                    <w:rPr>
+                      <w:rFonts w:ascii="Cambria Math" w:hAnsi="Cambria Math"/>
+                    </w:rPr>
+                    <m:t>log</m:t>
+                  </m:r>
+                </m:fName>
+                <m:e>
+                  <m:r>
+                    <w:rPr>
+                      <w:rFonts w:ascii="Cambria Math" w:hAnsi="Cambria Math"/>
+                    </w:rPr>
+                    <m:t>P</m:t>
+                  </m:r>
+                </m:e>
+              </m:func>
+            </m:e>
+          </m:d>
+          <m:r>
+            <w:rPr>
+              <w:rFonts w:ascii="Cambria Math" w:hAnsi="Cambria Math"/>
+            </w:rPr>
+            <m:t>=</m:t>
+          </m:r>
+          <m:sSup>
+            <m:sSupPr>
+              <m:ctrlPr>
+                <w:rPr>
+                  <w:rFonts w:ascii="Cambria Math" w:hAnsi="Cambria Math"/>
+                  <w:i/>
+                </w:rPr>
+              </m:ctrlPr>
+            </m:sSupPr>
+            <m:e>
+              <m:r>
+                <w:rPr>
+                  <w:rFonts w:ascii="Cambria Math" w:hAnsi="Cambria Math"/>
+                </w:rPr>
+                <m:t>2</m:t>
+              </m:r>
+            </m:e>
+            <m:sup>
+              <m:r>
+                <w:rPr>
+                  <w:rFonts w:ascii="Cambria Math" w:hAnsi="Cambria Math"/>
+                </w:rPr>
+                <m:t>k</m:t>
+              </m:r>
+            </m:sup>
+          </m:sSup>
+        </m:oMath>
+      </m:oMathPara>
+    </w:p>
+    <w:p>
+      <w:pPr>
+        <w:pStyle w:val="ListParagraph"/>
+      </w:pPr>
+      <m:oMathPara>
+        <m:oMath>
+          <m:r>
+            <w:rPr>
+              <w:rFonts w:ascii="Cambria Math" w:hAnsi="Cambria Math"/>
+            </w:rPr>
+            <m:t>0.99</m:t>
+          </m:r>
+          <m:func>
+            <m:funcPr>
+              <m:ctrlPr>
+                <w:rPr>
+                  <w:rFonts w:ascii="Cambria Math" w:hAnsi="Cambria Math"/>
+                  <w:i/>
+                </w:rPr>
+              </m:ctrlPr>
+            </m:funcPr>
+            <m:fName>
+              <m:r>
+                <m:rPr>
+                  <m:sty m:val="p"/>
+                </m:rPr>
+                <w:rPr>
+                  <w:rFonts w:ascii="Cambria Math" w:hAnsi="Cambria Math"/>
+                </w:rPr>
+                <m:t>log</m:t>
+              </m:r>
+            </m:fName>
+            <m:e>
+              <m:r>
+                <w:rPr>
+                  <w:rFonts w:ascii="Cambria Math" w:hAnsi="Cambria Math"/>
+                </w:rPr>
+                <m:t>P</m:t>
+              </m:r>
+            </m:e>
+          </m:func>
+          <m:r>
+            <w:rPr>
+              <w:rFonts w:ascii="Cambria Math" w:hAnsi="Cambria Math"/>
+            </w:rPr>
+            <m:t>=</m:t>
+          </m:r>
+          <m:sSup>
+            <m:sSupPr>
+              <m:ctrlPr>
+                <w:rPr>
+                  <w:rFonts w:ascii="Cambria Math" w:hAnsi="Cambria Math"/>
+                  <w:i/>
+                </w:rPr>
+              </m:ctrlPr>
+            </m:sSupPr>
+            <m:e>
+              <m:r>
+                <w:rPr>
+                  <w:rFonts w:ascii="Cambria Math" w:hAnsi="Cambria Math"/>
+                </w:rPr>
+                <m:t>2</m:t>
+              </m:r>
+            </m:e>
+            <m:sup>
+              <m:r>
+                <w:rPr>
+                  <w:rFonts w:ascii="Cambria Math" w:hAnsi="Cambria Math"/>
+                </w:rPr>
+                <m:t>k</m:t>
+              </m:r>
+            </m:sup>
+          </m:sSup>
+          <m:r>
+            <w:rPr>
+              <w:rFonts w:ascii="Cambria Math" w:hAnsi="Cambria Math"/>
+            </w:rPr>
+            <m:t>-0.99*</m:t>
+          </m:r>
+          <m:sSup>
+            <m:sSupPr>
+              <m:ctrlPr>
+                <w:rPr>
+                  <w:rFonts w:ascii="Cambria Math" w:hAnsi="Cambria Math"/>
+                  <w:i/>
+                </w:rPr>
+              </m:ctrlPr>
+            </m:sSupPr>
+            <m:e>
+              <m:r>
+                <w:rPr>
+                  <w:rFonts w:ascii="Cambria Math" w:hAnsi="Cambria Math"/>
+                </w:rPr>
+                <m:t>2</m:t>
+              </m:r>
+            </m:e>
+            <m:sup>
+              <m:r>
+                <w:rPr>
+                  <w:rFonts w:ascii="Cambria Math" w:hAnsi="Cambria Math"/>
+                </w:rPr>
+                <m:t>k</m:t>
+              </m:r>
+            </m:sup>
+          </m:sSup>
+          <m:r>
+            <w:rPr>
+              <w:rFonts w:ascii="Cambria Math" w:hAnsi="Cambria Math"/>
+            </w:rPr>
+            <m:t>=</m:t>
+          </m:r>
+          <m:sSup>
+            <m:sSupPr>
+              <m:ctrlPr>
+                <w:rPr>
+                  <w:rFonts w:ascii="Cambria Math" w:hAnsi="Cambria Math"/>
+                  <w:i/>
+                </w:rPr>
+              </m:ctrlPr>
+            </m:sSupPr>
+            <m:e>
+              <m:r>
+                <w:rPr>
+                  <w:rFonts w:ascii="Cambria Math" w:hAnsi="Cambria Math"/>
+                </w:rPr>
+                <m:t>2</m:t>
+              </m:r>
+            </m:e>
+            <m:sup>
+              <m:r>
+                <w:rPr>
+                  <w:rFonts w:ascii="Cambria Math" w:hAnsi="Cambria Math"/>
+                </w:rPr>
+                <m:t>k</m:t>
+              </m:r>
+            </m:sup>
+          </m:sSup>
+          <m:d>
+            <m:dPr>
+              <m:ctrlPr>
+                <w:rPr>
+                  <w:rFonts w:ascii="Cambria Math" w:hAnsi="Cambria Math"/>
+                  <w:i/>
+                </w:rPr>
+              </m:ctrlPr>
+            </m:dPr>
+            <m:e>
+              <m:r>
+                <w:rPr>
+                  <w:rFonts w:ascii="Cambria Math" w:hAnsi="Cambria Math"/>
+                </w:rPr>
+                <m:t>1-0.99</m:t>
+              </m:r>
+            </m:e>
+          </m:d>
+          <m:r>
+            <w:rPr>
+              <w:rFonts w:ascii="Cambria Math" w:hAnsi="Cambria Math"/>
+            </w:rPr>
+            <m:t>=0.01*</m:t>
+          </m:r>
+          <m:sSup>
+            <m:sSupPr>
+              <m:ctrlPr>
+                <w:rPr>
+                  <w:rFonts w:ascii="Cambria Math" w:hAnsi="Cambria Math"/>
+                  <w:i/>
+                </w:rPr>
+              </m:ctrlPr>
+            </m:sSupPr>
+            <m:e>
+              <m:r>
+                <w:rPr>
+                  <w:rFonts w:ascii="Cambria Math" w:hAnsi="Cambria Math"/>
+                </w:rPr>
+                <m:t>2</m:t>
+              </m:r>
+            </m:e>
+            <m:sup>
+              <m:r>
+                <w:rPr>
+                  <w:rFonts w:ascii="Cambria Math" w:hAnsi="Cambria Math"/>
+                </w:rPr>
+                <m:t>k</m:t>
+              </m:r>
+            </m:sup>
+          </m:sSup>
+        </m:oMath>
+      </m:oMathPara>
+    </w:p>
+    <w:p>
+      <w:pPr>
+        <w:pStyle w:val="ListParagraph"/>
+      </w:pPr>
+      <m:oMathPara>
+        <m:oMath>
+          <m:f>
+            <m:fPr>
+              <m:ctrlPr>
+                <w:rPr>
+                  <w:rFonts w:ascii="Cambria Math" w:hAnsi="Cambria Math"/>
+                  <w:i/>
+                </w:rPr>
+              </m:ctrlPr>
+            </m:fPr>
+            <m:num>
+              <m:r>
+                <w:rPr>
+                  <w:rFonts w:ascii="Cambria Math" w:hAnsi="Cambria Math"/>
+                </w:rPr>
+                <m:t>0.99</m:t>
+              </m:r>
+              <m:func>
+                <m:funcPr>
+                  <m:ctrlPr>
+                    <w:rPr>
+                      <w:rFonts w:ascii="Cambria Math" w:hAnsi="Cambria Math"/>
+                      <w:i/>
+                    </w:rPr>
+                  </m:ctrlPr>
+                </m:funcPr>
+                <m:fName>
+                  <m:r>
+                    <m:rPr>
+                      <m:sty m:val="p"/>
+                    </m:rPr>
+                    <w:rPr>
+                      <w:rFonts w:ascii="Cambria Math" w:hAnsi="Cambria Math"/>
+                    </w:rPr>
+                    <m:t>log</m:t>
+                  </m:r>
+                </m:fName>
+                <m:e>
+                  <m:r>
+                    <w:rPr>
+                      <w:rFonts w:ascii="Cambria Math" w:hAnsi="Cambria Math"/>
+                    </w:rPr>
+                    <m:t>P</m:t>
+                  </m:r>
+                </m:e>
+              </m:func>
+            </m:num>
+            <m:den>
+              <m:r>
+                <w:rPr>
+                  <w:rFonts w:ascii="Cambria Math" w:hAnsi="Cambria Math"/>
+                </w:rPr>
+                <m:t>0.01</m:t>
+              </m:r>
+            </m:den>
+          </m:f>
+          <m:r>
+            <w:rPr>
+              <w:rFonts w:ascii="Cambria Math" w:hAnsi="Cambria Math"/>
+            </w:rPr>
+            <m:t>=</m:t>
+          </m:r>
+          <m:sSup>
+            <m:sSupPr>
+              <m:ctrlPr>
+                <w:rPr>
+                  <w:rFonts w:ascii="Cambria Math" w:hAnsi="Cambria Math"/>
+                  <w:i/>
+                </w:rPr>
+              </m:ctrlPr>
+            </m:sSupPr>
+            <m:e>
+              <m:r>
+                <w:rPr>
+                  <w:rFonts w:ascii="Cambria Math" w:hAnsi="Cambria Math"/>
+                </w:rPr>
+                <m:t>2</m:t>
+              </m:r>
+            </m:e>
+            <m:sup>
+              <m:r>
+                <w:rPr>
+                  <w:rFonts w:ascii="Cambria Math" w:hAnsi="Cambria Math"/>
+                </w:rPr>
+                <m:t>k</m:t>
+              </m:r>
+            </m:sup>
+          </m:sSup>
+          <m:r>
+            <w:rPr>
+              <w:rFonts w:ascii="Cambria Math" w:hAnsi="Cambria Math"/>
+            </w:rPr>
+            <m:t>=99</m:t>
+          </m:r>
+          <m:func>
+            <m:funcPr>
+              <m:ctrlPr>
+                <w:rPr>
+                  <w:rFonts w:ascii="Cambria Math" w:hAnsi="Cambria Math"/>
+                  <w:i/>
+                </w:rPr>
+              </m:ctrlPr>
+            </m:funcPr>
+            <m:fName>
+              <m:r>
+                <m:rPr>
+                  <m:sty m:val="p"/>
+                </m:rPr>
+                <w:rPr>
+                  <w:rFonts w:ascii="Cambria Math" w:hAnsi="Cambria Math"/>
+                </w:rPr>
+                <m:t>log</m:t>
+              </m:r>
+            </m:fName>
+            <m:e>
+              <m:r>
+                <w:rPr>
+                  <w:rFonts w:ascii="Cambria Math" w:hAnsi="Cambria Math"/>
+                </w:rPr>
+                <m:t>P</m:t>
+              </m:r>
+            </m:e>
+          </m:func>
+        </m:oMath>
+      </m:oMathPara>
+    </w:p>
+    <w:p>
+      <w:pPr>
+        <w:pStyle w:val="ListParagraph"/>
+      </w:pPr>
+      <m:oMathPara>
+        <m:oMath>
+          <m:func>
+            <m:funcPr>
+              <m:ctrlPr>
+                <w:rPr>
+                  <w:rFonts w:ascii="Cambria Math" w:hAnsi="Cambria Math"/>
+                </w:rPr>
+              </m:ctrlPr>
+            </m:funcPr>
+            <m:fName>
+              <m:r>
+                <m:rPr>
+                  <m:sty m:val="p"/>
+                </m:rPr>
+                <w:rPr>
+                  <w:rFonts w:ascii="Cambria Math" w:hAnsi="Cambria Math"/>
+                </w:rPr>
+                <m:t>log</m:t>
+              </m:r>
+            </m:fName>
+            <m:e>
+              <m:sSup>
+                <m:sSupPr>
+                  <m:ctrlPr>
+                    <w:rPr>
+                      <w:rFonts w:ascii="Cambria Math" w:hAnsi="Cambria Math"/>
+                      <w:i/>
+                    </w:rPr>
+                  </m:ctrlPr>
+                </m:sSupPr>
+                <m:e>
+                  <m:r>
+                    <w:rPr>
+                      <w:rFonts w:ascii="Cambria Math" w:hAnsi="Cambria Math"/>
+                    </w:rPr>
+                    <m:t>2</m:t>
+                  </m:r>
+                </m:e>
+                <m:sup>
+                  <m:r>
+                    <w:rPr>
+                      <w:rFonts w:ascii="Cambria Math" w:hAnsi="Cambria Math"/>
+                    </w:rPr>
+                    <m:t>k</m:t>
+                  </m:r>
+                </m:sup>
+              </m:sSup>
+            </m:e>
+          </m:func>
+          <m:r>
+            <w:rPr>
+              <w:rFonts w:ascii="Cambria Math" w:hAnsi="Cambria Math"/>
+            </w:rPr>
+            <m:t>=</m:t>
+          </m:r>
+          <m:func>
+            <m:funcPr>
+              <m:ctrlPr>
+                <w:rPr>
+                  <w:rFonts w:ascii="Cambria Math" w:hAnsi="Cambria Math"/>
+                </w:rPr>
+              </m:ctrlPr>
+            </m:funcPr>
+            <m:fName>
+              <m:r>
+                <m:rPr>
+                  <m:sty m:val="p"/>
+                </m:rPr>
+                <w:rPr>
+                  <w:rFonts w:ascii="Cambria Math" w:hAnsi="Cambria Math"/>
+                </w:rPr>
+                <m:t>log</m:t>
+              </m:r>
+            </m:fName>
+            <m:e>
+              <m:r>
+                <w:rPr>
+                  <w:rFonts w:ascii="Cambria Math" w:hAnsi="Cambria Math"/>
+                </w:rPr>
+                <m:t>(</m:t>
+              </m:r>
+              <m:r>
+                <w:rPr>
+                  <w:rFonts w:ascii="Cambria Math" w:hAnsi="Cambria Math"/>
+                </w:rPr>
+                <m:t>99</m:t>
+              </m:r>
+              <m:func>
+                <m:funcPr>
+                  <m:ctrlPr>
+                    <w:rPr>
+                      <w:rFonts w:ascii="Cambria Math" w:hAnsi="Cambria Math"/>
+                      <w:i/>
+                    </w:rPr>
+                  </m:ctrlPr>
+                </m:funcPr>
+                <m:fName>
+                  <m:r>
+                    <m:rPr>
+                      <m:sty m:val="p"/>
+                    </m:rPr>
+                    <w:rPr>
+                      <w:rFonts w:ascii="Cambria Math" w:hAnsi="Cambria Math"/>
+                    </w:rPr>
+                    <m:t>log</m:t>
+                  </m:r>
+                </m:fName>
+                <m:e>
+                  <m:r>
+                    <w:rPr>
+                      <w:rFonts w:ascii="Cambria Math" w:hAnsi="Cambria Math"/>
+                    </w:rPr>
+                    <m:t>P</m:t>
+                  </m:r>
+                </m:e>
+              </m:func>
+              <m:r>
+                <w:rPr>
+                  <w:rFonts w:ascii="Cambria Math" w:hAnsi="Cambria Math"/>
+                </w:rPr>
+                <m:t>)</m:t>
+              </m:r>
+            </m:e>
+          </m:func>
+        </m:oMath>
+      </m:oMathPara>
+    </w:p>
+    <w:p>
+      <w:pPr>
+        <w:pStyle w:val="ListParagraph"/>
+      </w:pPr>
+      <m:oMathPara>
+        <m:oMath>
+          <m:r>
+            <w:rPr>
+              <w:rFonts w:ascii="Cambria Math" w:hAnsi="Cambria Math"/>
+            </w:rPr>
+            <m:t>k</m:t>
+          </m:r>
+          <m:func>
+            <m:funcPr>
+              <m:ctrlPr>
+                <w:rPr>
+                  <w:rFonts w:ascii="Cambria Math" w:hAnsi="Cambria Math"/>
+                  <w:i/>
+                </w:rPr>
+              </m:ctrlPr>
+            </m:funcPr>
+            <m:fName>
+              <m:r>
+                <m:rPr>
+                  <m:sty m:val="p"/>
+                </m:rPr>
+                <w:rPr>
+                  <w:rFonts w:ascii="Cambria Math" w:hAnsi="Cambria Math"/>
+                </w:rPr>
+                <m:t>log</m:t>
+              </m:r>
+            </m:fName>
+            <m:e>
+              <m:r>
+                <w:rPr>
+                  <w:rFonts w:ascii="Cambria Math" w:hAnsi="Cambria Math"/>
+                </w:rPr>
+                <m:t>2=</m:t>
+              </m:r>
+              <m:func>
+                <m:funcPr>
+                  <m:ctrlPr>
+                    <w:rPr>
+                      <w:rFonts w:ascii="Cambria Math" w:hAnsi="Cambria Math"/>
+                      <w:i/>
+                    </w:rPr>
+                  </m:ctrlPr>
+                </m:funcPr>
+                <m:fName>
+                  <m:r>
+                    <m:rPr>
+                      <m:sty m:val="p"/>
+                    </m:rPr>
+                    <w:rPr>
+                      <w:rFonts w:ascii="Cambria Math" w:hAnsi="Cambria Math"/>
+                    </w:rPr>
+                    <m:t>log</m:t>
+                  </m:r>
+                </m:fName>
+                <m:e>
+                  <m:r>
+                    <w:rPr>
+                      <w:rFonts w:ascii="Cambria Math" w:hAnsi="Cambria Math"/>
+                    </w:rPr>
+                    <m:t>99+</m:t>
+                  </m:r>
+                  <m:func>
+                    <m:funcPr>
+                      <m:ctrlPr>
+                        <w:rPr>
+                          <w:rFonts w:ascii="Cambria Math" w:hAnsi="Cambria Math"/>
+                        </w:rPr>
+                      </m:ctrlPr>
+                    </m:funcPr>
+                    <m:fName>
+                      <m:r>
+                        <m:rPr>
+                          <m:sty m:val="p"/>
+                        </m:rPr>
+                        <w:rPr>
+                          <w:rFonts w:ascii="Cambria Math" w:hAnsi="Cambria Math"/>
+                        </w:rPr>
+                        <m:t>log</m:t>
+                      </m:r>
+                    </m:fName>
+                    <m:e>
+                      <m:r>
+                        <w:rPr>
+                          <w:rFonts w:ascii="Cambria Math" w:hAnsi="Cambria Math"/>
+                        </w:rPr>
+                        <m:t>(</m:t>
+                      </m:r>
+                      <m:func>
+                        <m:funcPr>
+                          <m:ctrlPr>
+                            <w:rPr>
+                              <w:rFonts w:ascii="Cambria Math" w:hAnsi="Cambria Math"/>
+                              <w:i/>
+                            </w:rPr>
+                          </m:ctrlPr>
+                        </m:funcPr>
+                        <m:fName>
+                          <m:r>
+                            <m:rPr>
+                              <m:sty m:val="p"/>
+                            </m:rPr>
+                            <w:rPr>
+                              <w:rFonts w:ascii="Cambria Math" w:hAnsi="Cambria Math"/>
+                            </w:rPr>
+                            <m:t>log</m:t>
+                          </m:r>
+                        </m:fName>
+                        <m:e>
+                          <m:r>
+                            <w:rPr>
+                              <w:rFonts w:ascii="Cambria Math" w:hAnsi="Cambria Math"/>
+                            </w:rPr>
+                            <m:t>P)</m:t>
+                          </m:r>
+                        </m:e>
+                      </m:func>
+                    </m:e>
+                  </m:func>
+                </m:e>
+              </m:func>
+            </m:e>
+          </m:func>
+        </m:oMath>
+      </m:oMathPara>
+    </w:p>
+    <w:p>
+      <w:pPr>
+        <w:pStyle w:val="ListParagraph"/>
+      </w:pPr>
+      <m:oMathPara>
+        <m:oMath>
+          <m:r>
+            <w:rPr>
+              <w:rFonts w:ascii="Cambria Math" w:hAnsi="Cambria Math"/>
+            </w:rPr>
+            <m:t>k=</m:t>
+          </m:r>
+          <m:f>
+            <m:fPr>
+              <m:ctrlPr>
+                <w:rPr>
+                  <w:rFonts w:ascii="Cambria Math" w:hAnsi="Cambria Math"/>
+                  <w:i/>
+                </w:rPr>
+              </m:ctrlPr>
+            </m:fPr>
+            <m:num>
+              <m:func>
+                <m:funcPr>
+                  <m:ctrlPr>
+                    <w:rPr>
+                      <w:rFonts w:ascii="Cambria Math" w:hAnsi="Cambria Math"/>
+                      <w:i/>
+                    </w:rPr>
+                  </m:ctrlPr>
+                </m:funcPr>
+                <m:fName>
+                  <m:r>
+                    <m:rPr>
+                      <m:sty m:val="p"/>
+                    </m:rPr>
+                    <w:rPr>
+                      <w:rFonts w:ascii="Cambria Math" w:hAnsi="Cambria Math"/>
+                    </w:rPr>
+                    <m:t>log</m:t>
+                  </m:r>
+                </m:fName>
+                <m:e>
+                  <m:r>
+                    <w:rPr>
+                      <w:rFonts w:ascii="Cambria Math" w:hAnsi="Cambria Math"/>
+                    </w:rPr>
+                    <m:t>99+</m:t>
+                  </m:r>
+                  <m:func>
+                    <m:funcPr>
+                      <m:ctrlPr>
+                        <w:rPr>
+                          <w:rFonts w:ascii="Cambria Math" w:hAnsi="Cambria Math"/>
+                        </w:rPr>
+                      </m:ctrlPr>
+                    </m:funcPr>
+                    <m:fName>
+                      <m:r>
+                        <m:rPr>
+                          <m:sty m:val="p"/>
+                        </m:rPr>
+                        <w:rPr>
+                          <w:rFonts w:ascii="Cambria Math" w:hAnsi="Cambria Math"/>
+                        </w:rPr>
+                        <m:t>log</m:t>
+                      </m:r>
+                    </m:fName>
+                    <m:e>
+                      <m:r>
+                        <w:rPr>
+                          <w:rFonts w:ascii="Cambria Math" w:hAnsi="Cambria Math"/>
+                        </w:rPr>
+                        <m:t>(</m:t>
+                      </m:r>
+                      <m:func>
+                        <m:funcPr>
+                          <m:ctrlPr>
+                            <w:rPr>
+                              <w:rFonts w:ascii="Cambria Math" w:hAnsi="Cambria Math"/>
+                              <w:i/>
+                            </w:rPr>
+                          </m:ctrlPr>
+                        </m:funcPr>
+                        <m:fName>
+                          <m:r>
+                            <m:rPr>
+                              <m:sty m:val="p"/>
+                            </m:rPr>
+                            <w:rPr>
+                              <w:rFonts w:ascii="Cambria Math" w:hAnsi="Cambria Math"/>
+                            </w:rPr>
+                            <m:t>log</m:t>
+                          </m:r>
+                        </m:fName>
+                        <m:e>
+                          <m:r>
+                            <w:rPr>
+                              <w:rFonts w:ascii="Cambria Math" w:hAnsi="Cambria Math"/>
+                            </w:rPr>
+                            <m:t>P)</m:t>
+                          </m:r>
+                        </m:e>
+                      </m:func>
+                    </m:e>
+                  </m:func>
+                </m:e>
+              </m:func>
+            </m:num>
+            <m:den>
+              <m:func>
+                <m:funcPr>
+                  <m:ctrlPr>
+                    <w:rPr>
+                      <w:rFonts w:ascii="Cambria Math" w:hAnsi="Cambria Math"/>
+                      <w:i/>
+                    </w:rPr>
+                  </m:ctrlPr>
+                </m:funcPr>
+                <m:fName>
+                  <m:r>
+                    <m:rPr>
+                      <m:sty m:val="p"/>
+                    </m:rPr>
+                    <w:rPr>
+                      <w:rFonts w:ascii="Cambria Math" w:hAnsi="Cambria Math"/>
+                    </w:rPr>
+                    <m:t>log</m:t>
+                  </m:r>
+                </m:fName>
+                <m:e>
+                  <m:r>
+                    <w:rPr>
+                      <w:rFonts w:ascii="Cambria Math" w:hAnsi="Cambria Math"/>
+                    </w:rPr>
+                    <m:t>2</m:t>
+                  </m:r>
+                </m:e>
+              </m:func>
+            </m:den>
+          </m:f>
+          <m:r>
+            <w:rPr>
+              <w:rFonts w:ascii="Cambria Math" w:hAnsi="Cambria Math"/>
+            </w:rPr>
+            <m:t>=6.63+</m:t>
+          </m:r>
+          <m:func>
+            <m:funcPr>
+              <m:ctrlPr>
+                <w:rPr>
+                  <w:rFonts w:ascii="Cambria Math" w:hAnsi="Cambria Math"/>
+                  <w:i/>
+                </w:rPr>
+              </m:ctrlPr>
+            </m:funcPr>
+            <m:fName>
+              <m:sSub>
+                <m:sSubPr>
+                  <m:ctrlPr>
+                    <w:rPr>
+                      <w:rFonts w:ascii="Cambria Math" w:hAnsi="Cambria Math"/>
+                      <w:i/>
+                    </w:rPr>
+                  </m:ctrlPr>
+                </m:sSubPr>
+                <m:e>
+                  <m:r>
+                    <m:rPr>
+                      <m:sty m:val="p"/>
+                    </m:rPr>
+                    <w:rPr>
+                      <w:rFonts w:ascii="Cambria Math" w:hAnsi="Cambria Math"/>
+                    </w:rPr>
+                    <m:t>log</m:t>
+                  </m:r>
+                  <m:ctrlPr>
+                    <w:rPr>
+                      <w:rFonts w:ascii="Cambria Math" w:hAnsi="Cambria Math"/>
+                    </w:rPr>
+                  </m:ctrlPr>
+                </m:e>
+                <m:sub>
+                  <m:r>
+                    <w:rPr>
+                      <w:rFonts w:ascii="Cambria Math" w:hAnsi="Cambria Math"/>
+                    </w:rPr>
+                    <m:t>2</m:t>
+                  </m:r>
+                  <m:ctrlPr>
+                    <w:rPr>
+                      <w:rFonts w:ascii="Cambria Math" w:hAnsi="Cambria Math"/>
+                    </w:rPr>
+                  </m:ctrlPr>
+                </m:sub>
+              </m:sSub>
+            </m:fName>
+            <m:e>
+              <m:r>
+                <w:rPr>
+                  <w:rFonts w:ascii="Cambria Math" w:hAnsi="Cambria Math"/>
+                </w:rPr>
+                <m:t>(</m:t>
+              </m:r>
+              <m:func>
+                <m:funcPr>
+                  <m:ctrlPr>
+                    <w:rPr>
+                      <w:rFonts w:ascii="Cambria Math" w:hAnsi="Cambria Math"/>
+                      <w:i/>
+                    </w:rPr>
+                  </m:ctrlPr>
+                </m:funcPr>
+                <m:fName>
+                  <m:r>
+                    <m:rPr>
+                      <m:sty m:val="p"/>
+                    </m:rPr>
+                    <w:rPr>
+                      <w:rFonts w:ascii="Cambria Math" w:hAnsi="Cambria Math"/>
+                    </w:rPr>
+                    <m:t>log</m:t>
+                  </m:r>
+                </m:fName>
+                <m:e>
+                  <m:r>
+                    <w:rPr>
+                      <w:rFonts w:ascii="Cambria Math" w:hAnsi="Cambria Math"/>
+                    </w:rPr>
+                    <m:t>P)</m:t>
+                  </m:r>
+                </m:e>
+              </m:func>
+            </m:e>
+          </m:func>
+        </m:oMath>
+      </m:oMathPara>
+    </w:p>
+    <w:p>
+      <w:pPr>
+        <w:pStyle w:val="ListParagraph"/>
+        <w:rPr>
+          <w:b/>
+        </w:rPr>
+      </w:pPr>
+      <m:oMathPara>
+        <m:oMath>
+          <m:r>
+            <m:rPr>
+              <m:sty m:val="bi"/>
+            </m:rPr>
+            <w:rPr>
+              <w:rFonts w:ascii="Cambria Math" w:hAnsi="Cambria Math"/>
+            </w:rPr>
+            <m:t>k≥6.63+</m:t>
+          </m:r>
+          <m:func>
+            <m:funcPr>
+              <m:ctrlPr>
+                <w:rPr>
+                  <w:rFonts w:ascii="Cambria Math" w:hAnsi="Cambria Math"/>
+                  <w:b/>
+                  <w:i/>
+                </w:rPr>
+              </m:ctrlPr>
+            </m:funcPr>
+            <m:fName>
+              <m:sSub>
+                <m:sSubPr>
+                  <m:ctrlPr>
+                    <w:rPr>
+                      <w:rFonts w:ascii="Cambria Math" w:hAnsi="Cambria Math"/>
+                      <w:b/>
+                      <w:i/>
+                    </w:rPr>
+                  </m:ctrlPr>
+                </m:sSubPr>
+                <m:e>
+                  <m:r>
+                    <m:rPr>
+                      <m:sty m:val="b"/>
+                    </m:rPr>
+                    <w:rPr>
+                      <w:rFonts w:ascii="Cambria Math" w:hAnsi="Cambria Math"/>
+                    </w:rPr>
+                    <m:t>log</m:t>
+                  </m:r>
+                  <m:ctrlPr>
+                    <w:rPr>
+                      <w:rFonts w:ascii="Cambria Math" w:hAnsi="Cambria Math"/>
+                      <w:b/>
+                    </w:rPr>
+                  </m:ctrlPr>
+                </m:e>
+                <m:sub>
+                  <m:r>
+                    <m:rPr>
+                      <m:sty m:val="bi"/>
+                    </m:rPr>
+                    <w:rPr>
+                      <w:rFonts w:ascii="Cambria Math" w:hAnsi="Cambria Math"/>
+                    </w:rPr>
+                    <m:t>2</m:t>
+                  </m:r>
+                  <m:ctrlPr>
+                    <w:rPr>
+                      <w:rFonts w:ascii="Cambria Math" w:hAnsi="Cambria Math"/>
+                      <w:b/>
+                    </w:rPr>
+                  </m:ctrlPr>
+                </m:sub>
+              </m:sSub>
+            </m:fName>
+            <m:e>
+              <m:r>
+                <m:rPr>
+                  <m:sty m:val="bi"/>
+                </m:rPr>
+                <w:rPr>
+                  <w:rFonts w:ascii="Cambria Math" w:hAnsi="Cambria Math"/>
+                </w:rPr>
+                <m:t>(</m:t>
+              </m:r>
+              <m:func>
+                <m:funcPr>
+                  <m:ctrlPr>
+                    <w:rPr>
+                      <w:rFonts w:ascii="Cambria Math" w:hAnsi="Cambria Math"/>
+                      <w:b/>
+                      <w:i/>
+                    </w:rPr>
+                  </m:ctrlPr>
+                </m:funcPr>
+                <m:fName>
+                  <m:r>
+                    <m:rPr>
+                      <m:sty m:val="b"/>
+                    </m:rPr>
+                    <w:rPr>
+                      <w:rFonts w:ascii="Cambria Math" w:hAnsi="Cambria Math"/>
+                    </w:rPr>
+                    <m:t>log</m:t>
+                  </m:r>
+                </m:fName>
+                <m:e>
+                  <m:r>
+                    <m:rPr>
+                      <m:sty m:val="bi"/>
+                    </m:rPr>
+                    <w:rPr>
+                      <w:rFonts w:ascii="Cambria Math" w:hAnsi="Cambria Math"/>
+                    </w:rPr>
+                    <m:t>P)</m:t>
+                  </m:r>
+                </m:e>
+              </m:func>
+            </m:e>
+          </m:func>
+        </m:oMath>
+      </m:oMathPara>
       <w:bookmarkStart w:id="0" w:name="_GoBack"/>
       <w:bookmarkEnd w:id="0"/>
     </w:p>

</xml_diff>